<commit_message>
Penambahan fungsi label report image, bab 3 done
</commit_message>
<xml_diff>
--- a/Buku Akhir/Buku Akhir_3.docx
+++ b/Buku Akhir/Buku Akhir_3.docx
@@ -5145,19 +5145,6 @@
     <w:p>
       <w:pPr>
         <w:pStyle w:val="ListParagraph"/>
-        <w:spacing w:after="0" w:line="360" w:lineRule="auto"/>
-        <w:ind w:left="1620"/>
-        <w:jc w:val="center"/>
-        <w:rPr>
-          <w:rFonts w:ascii="Times New Roman" w:hAnsi="Times New Roman" w:cs="Times New Roman"/>
-          <w:sz w:val="20"/>
-          <w:szCs w:val="20"/>
-        </w:rPr>
-      </w:pPr>
-    </w:p>
-    <w:p>
-      <w:pPr>
-        <w:pStyle w:val="ListParagraph"/>
         <w:numPr>
           <w:ilvl w:val="0"/>
           <w:numId w:val="11"/>
@@ -5179,6 +5166,7 @@
           <w:sz w:val="20"/>
           <w:szCs w:val="20"/>
         </w:rPr>
+        <w:lastRenderedPageBreak/>
         <w:t xml:space="preserve">Tab </w:t>
       </w:r>
       <w:r>
@@ -5670,7 +5658,41 @@
           <w:sz w:val="20"/>
           <w:szCs w:val="20"/>
         </w:rPr>
-        <w:t xml:space="preserve"> menampilkan gambar yang sama </w:t>
+        <w:t xml:space="preserve"> menampilkan gambar yang sama pada </w:t>
+      </w:r>
+      <w:r>
+        <w:rPr>
+          <w:rFonts w:ascii="Times New Roman" w:hAnsi="Times New Roman" w:cs="Times New Roman"/>
+          <w:i/>
+          <w:sz w:val="20"/>
+          <w:szCs w:val="20"/>
+        </w:rPr>
+        <w:t>Frame Video</w:t>
+      </w:r>
+      <w:r>
+        <w:rPr>
+          <w:rFonts w:ascii="Times New Roman" w:hAnsi="Times New Roman" w:cs="Times New Roman"/>
+          <w:sz w:val="20"/>
+          <w:szCs w:val="20"/>
+        </w:rPr>
+        <w:t xml:space="preserve"> namun dalam bentuk </w:t>
+      </w:r>
+      <w:r>
+        <w:rPr>
+          <w:rFonts w:ascii="Times New Roman" w:hAnsi="Times New Roman" w:cs="Times New Roman"/>
+          <w:i/>
+          <w:sz w:val="20"/>
+          <w:szCs w:val="20"/>
+        </w:rPr>
+        <w:t>grayscale</w:t>
+      </w:r>
+      <w:r>
+        <w:rPr>
+          <w:rFonts w:ascii="Times New Roman" w:hAnsi="Times New Roman" w:cs="Times New Roman"/>
+          <w:sz w:val="20"/>
+          <w:szCs w:val="20"/>
+        </w:rPr>
+        <w:t xml:space="preserve"> </w:t>
       </w:r>
       <w:r>
         <w:rPr>
@@ -5679,41 +5701,7 @@
           <w:szCs w:val="20"/>
         </w:rPr>
         <w:lastRenderedPageBreak/>
-        <w:t xml:space="preserve">pada </w:t>
-      </w:r>
-      <w:r>
-        <w:rPr>
-          <w:rFonts w:ascii="Times New Roman" w:hAnsi="Times New Roman" w:cs="Times New Roman"/>
-          <w:i/>
-          <w:sz w:val="20"/>
-          <w:szCs w:val="20"/>
-        </w:rPr>
-        <w:t>Frame Video</w:t>
-      </w:r>
-      <w:r>
-        <w:rPr>
-          <w:rFonts w:ascii="Times New Roman" w:hAnsi="Times New Roman" w:cs="Times New Roman"/>
-          <w:sz w:val="20"/>
-          <w:szCs w:val="20"/>
-        </w:rPr>
-        <w:t xml:space="preserve"> namun dalam bentuk </w:t>
-      </w:r>
-      <w:r>
-        <w:rPr>
-          <w:rFonts w:ascii="Times New Roman" w:hAnsi="Times New Roman" w:cs="Times New Roman"/>
-          <w:i/>
-          <w:sz w:val="20"/>
-          <w:szCs w:val="20"/>
-        </w:rPr>
-        <w:t>grayscale</w:t>
-      </w:r>
-      <w:r>
-        <w:rPr>
-          <w:rFonts w:ascii="Times New Roman" w:hAnsi="Times New Roman" w:cs="Times New Roman"/>
-          <w:sz w:val="20"/>
-          <w:szCs w:val="20"/>
-        </w:rPr>
-        <w:t xml:space="preserve"> atau </w:t>
+        <w:t xml:space="preserve">atau </w:t>
       </w:r>
       <w:r>
         <w:rPr>
@@ -5942,6 +5930,60 @@
       <w:pPr>
         <w:pStyle w:val="ListParagraph"/>
         <w:spacing w:after="0" w:line="360" w:lineRule="auto"/>
+        <w:ind w:left="1620" w:firstLine="540"/>
+        <w:jc w:val="both"/>
+        <w:rPr>
+          <w:rFonts w:ascii="Times New Roman" w:hAnsi="Times New Roman" w:cs="Times New Roman"/>
+          <w:sz w:val="20"/>
+          <w:szCs w:val="20"/>
+        </w:rPr>
+      </w:pPr>
+      <w:r>
+        <w:rPr>
+          <w:rFonts w:ascii="Times New Roman" w:hAnsi="Times New Roman" w:cs="Times New Roman"/>
+          <w:sz w:val="20"/>
+          <w:szCs w:val="20"/>
+        </w:rPr>
+        <w:t xml:space="preserve">Panel ini berisi tentang informasi video yang digunakan sebagai sumber data. Seperti informasi nama, panjang durasi, resolusi panel </w:t>
+      </w:r>
+      <w:r>
+        <w:rPr>
+          <w:rFonts w:ascii="Times New Roman" w:hAnsi="Times New Roman" w:cs="Times New Roman"/>
+          <w:i/>
+          <w:sz w:val="20"/>
+          <w:szCs w:val="20"/>
+        </w:rPr>
+        <w:t>process view</w:t>
+      </w:r>
+      <w:r>
+        <w:rPr>
+          <w:rFonts w:ascii="Times New Roman" w:hAnsi="Times New Roman" w:cs="Times New Roman"/>
+          <w:sz w:val="20"/>
+          <w:szCs w:val="20"/>
+        </w:rPr>
+        <w:t>, lokasi pengambilan video dan waktu pengambilan</w:t>
+      </w:r>
+      <w:r>
+        <w:rPr>
+          <w:rFonts w:ascii="Times New Roman" w:hAnsi="Times New Roman" w:cs="Times New Roman"/>
+          <w:sz w:val="20"/>
+          <w:szCs w:val="20"/>
+        </w:rPr>
+        <w:t xml:space="preserve"> video</w:t>
+      </w:r>
+      <w:r>
+        <w:rPr>
+          <w:rFonts w:ascii="Times New Roman" w:hAnsi="Times New Roman" w:cs="Times New Roman"/>
+          <w:sz w:val="20"/>
+          <w:szCs w:val="20"/>
+        </w:rPr>
+        <w:t>nya.</w:t>
+      </w:r>
+    </w:p>
+    <w:p>
+      <w:pPr>
+        <w:pStyle w:val="ListParagraph"/>
+        <w:spacing w:after="0" w:line="360" w:lineRule="auto"/>
         <w:ind w:left="1620"/>
         <w:jc w:val="center"/>
         <w:rPr>
@@ -6077,6 +6119,32 @@
     <w:p>
       <w:pPr>
         <w:pStyle w:val="ListParagraph"/>
+        <w:spacing w:after="0" w:line="360" w:lineRule="auto"/>
+        <w:ind w:left="1620"/>
+        <w:jc w:val="center"/>
+        <w:rPr>
+          <w:rFonts w:ascii="Times New Roman" w:hAnsi="Times New Roman" w:cs="Times New Roman"/>
+          <w:sz w:val="20"/>
+          <w:szCs w:val="20"/>
+        </w:rPr>
+      </w:pPr>
+    </w:p>
+    <w:p>
+      <w:pPr>
+        <w:pStyle w:val="ListParagraph"/>
+        <w:spacing w:after="0" w:line="360" w:lineRule="auto"/>
+        <w:ind w:left="1620"/>
+        <w:jc w:val="center"/>
+        <w:rPr>
+          <w:rFonts w:ascii="Times New Roman" w:hAnsi="Times New Roman" w:cs="Times New Roman"/>
+          <w:sz w:val="20"/>
+          <w:szCs w:val="20"/>
+        </w:rPr>
+      </w:pPr>
+    </w:p>
+    <w:p>
+      <w:pPr>
+        <w:pStyle w:val="ListParagraph"/>
         <w:numPr>
           <w:ilvl w:val="0"/>
           <w:numId w:val="11"/>
@@ -6098,6 +6166,7 @@
           <w:sz w:val="20"/>
           <w:szCs w:val="20"/>
         </w:rPr>
+        <w:lastRenderedPageBreak/>
         <w:t xml:space="preserve">Tab </w:t>
       </w:r>
       <w:r>
@@ -6109,6 +6178,43 @@
           <w:szCs w:val="20"/>
         </w:rPr>
         <w:t>Speed</w:t>
+      </w:r>
+    </w:p>
+    <w:p>
+      <w:pPr>
+        <w:pStyle w:val="ListParagraph"/>
+        <w:spacing w:after="0" w:line="360" w:lineRule="auto"/>
+        <w:ind w:left="1620" w:firstLine="540"/>
+        <w:jc w:val="both"/>
+        <w:rPr>
+          <w:rFonts w:ascii="Times New Roman" w:hAnsi="Times New Roman" w:cs="Times New Roman"/>
+          <w:sz w:val="20"/>
+          <w:szCs w:val="20"/>
+        </w:rPr>
+      </w:pPr>
+      <w:r>
+        <w:rPr>
+          <w:rFonts w:ascii="Times New Roman" w:hAnsi="Times New Roman" w:cs="Times New Roman"/>
+          <w:sz w:val="20"/>
+          <w:szCs w:val="20"/>
+        </w:rPr>
+        <w:t>Pada bagian panel ini berisi hasil perhitungan kecepatan dalam satuan Km/H dari kendaraan yang terekam dalam video</w:t>
+      </w:r>
+      <w:r>
+        <w:rPr>
+          <w:rFonts w:ascii="Times New Roman" w:hAnsi="Times New Roman" w:cs="Times New Roman"/>
+          <w:sz w:val="20"/>
+          <w:szCs w:val="20"/>
+        </w:rPr>
+        <w:t xml:space="preserve"> sumber data</w:t>
+      </w:r>
+      <w:r>
+        <w:rPr>
+          <w:rFonts w:ascii="Times New Roman" w:hAnsi="Times New Roman" w:cs="Times New Roman"/>
+          <w:sz w:val="20"/>
+          <w:szCs w:val="20"/>
+        </w:rPr>
+        <w:t>.</w:t>
       </w:r>
     </w:p>
     <w:p>
@@ -6288,6 +6394,61 @@
       <w:pPr>
         <w:pStyle w:val="ListParagraph"/>
         <w:spacing w:after="0" w:line="360" w:lineRule="auto"/>
+        <w:ind w:left="1620" w:firstLine="540"/>
+        <w:jc w:val="both"/>
+        <w:rPr>
+          <w:rFonts w:ascii="Times New Roman" w:hAnsi="Times New Roman" w:cs="Times New Roman"/>
+          <w:sz w:val="20"/>
+          <w:szCs w:val="20"/>
+        </w:rPr>
+      </w:pPr>
+      <w:r>
+        <w:rPr>
+          <w:rFonts w:ascii="Times New Roman" w:hAnsi="Times New Roman" w:cs="Times New Roman"/>
+          <w:sz w:val="20"/>
+          <w:szCs w:val="20"/>
+        </w:rPr>
+        <w:t xml:space="preserve">Panel </w:t>
+      </w:r>
+      <w:r>
+        <w:rPr>
+          <w:rFonts w:ascii="Times New Roman" w:hAnsi="Times New Roman" w:cs="Times New Roman"/>
+          <w:i/>
+          <w:sz w:val="20"/>
+          <w:szCs w:val="20"/>
+        </w:rPr>
+        <w:t>capture</w:t>
+      </w:r>
+      <w:r>
+        <w:rPr>
+          <w:rFonts w:ascii="Times New Roman" w:hAnsi="Times New Roman" w:cs="Times New Roman"/>
+          <w:sz w:val="20"/>
+          <w:szCs w:val="20"/>
+        </w:rPr>
+        <w:t xml:space="preserve"> digunakan untuk menampilkan hasil capture kendaraan yang hasil perhitungan kecepatannya melebihi batas kecepatan </w:t>
+      </w:r>
+      <w:r>
+        <w:rPr>
+          <w:rFonts w:ascii="Times New Roman" w:hAnsi="Times New Roman" w:cs="Times New Roman"/>
+          <w:i/>
+          <w:sz w:val="20"/>
+          <w:szCs w:val="20"/>
+        </w:rPr>
+        <w:t>maximum</w:t>
+      </w:r>
+      <w:r>
+        <w:rPr>
+          <w:rFonts w:ascii="Times New Roman" w:hAnsi="Times New Roman" w:cs="Times New Roman"/>
+          <w:sz w:val="20"/>
+          <w:szCs w:val="20"/>
+        </w:rPr>
+        <w:t xml:space="preserve"> yang diijinkan.</w:t>
+      </w:r>
+    </w:p>
+    <w:p>
+      <w:pPr>
+        <w:pStyle w:val="ListParagraph"/>
+        <w:spacing w:after="0" w:line="360" w:lineRule="auto"/>
         <w:ind w:left="1620"/>
         <w:jc w:val="center"/>
         <w:rPr>
@@ -6460,6 +6621,91 @@
       <w:pPr>
         <w:pStyle w:val="ListParagraph"/>
         <w:spacing w:after="0" w:line="360" w:lineRule="auto"/>
+        <w:ind w:left="1620" w:firstLine="540"/>
+        <w:jc w:val="both"/>
+      </w:pPr>
+      <w:r>
+        <w:rPr>
+          <w:rFonts w:ascii="Times New Roman" w:hAnsi="Times New Roman" w:cs="Times New Roman"/>
+          <w:sz w:val="20"/>
+          <w:szCs w:val="20"/>
+        </w:rPr>
+        <w:t xml:space="preserve">Pada panel ini tersedia tombol media yang digunakan untuk mengatur jalannya proses perhitungan. Tombol </w:t>
+      </w:r>
+      <w:r>
+        <w:rPr>
+          <w:rFonts w:ascii="Times New Roman" w:hAnsi="Times New Roman" w:cs="Times New Roman"/>
+          <w:i/>
+          <w:sz w:val="20"/>
+          <w:szCs w:val="20"/>
+        </w:rPr>
+        <w:t>play</w:t>
+      </w:r>
+      <w:r>
+        <w:rPr>
+          <w:rFonts w:ascii="Times New Roman" w:hAnsi="Times New Roman" w:cs="Times New Roman"/>
+          <w:sz w:val="20"/>
+          <w:szCs w:val="20"/>
+        </w:rPr>
+        <w:t xml:space="preserve"> untuk memulai melakukan proses perhitungan, </w:t>
+      </w:r>
+      <w:r>
+        <w:rPr>
+          <w:rFonts w:ascii="Times New Roman" w:hAnsi="Times New Roman" w:cs="Times New Roman"/>
+          <w:i/>
+          <w:sz w:val="20"/>
+          <w:szCs w:val="20"/>
+        </w:rPr>
+        <w:t>paus</w:t>
+      </w:r>
+      <w:r>
+        <w:rPr>
+          <w:rFonts w:ascii="Times New Roman" w:hAnsi="Times New Roman" w:cs="Times New Roman"/>
+          <w:i/>
+          <w:sz w:val="20"/>
+          <w:szCs w:val="20"/>
+        </w:rPr>
+        <w:t>e</w:t>
+      </w:r>
+      <w:r>
+        <w:rPr>
+          <w:rFonts w:ascii="Times New Roman" w:hAnsi="Times New Roman" w:cs="Times New Roman"/>
+          <w:sz w:val="20"/>
+          <w:szCs w:val="20"/>
+        </w:rPr>
+        <w:t xml:space="preserve"> untuk </w:t>
+      </w:r>
+      <w:r>
+        <w:rPr>
+          <w:rFonts w:ascii="Times New Roman" w:hAnsi="Times New Roman" w:cs="Times New Roman"/>
+          <w:sz w:val="20"/>
+          <w:szCs w:val="20"/>
+        </w:rPr>
+        <w:lastRenderedPageBreak/>
+        <w:t xml:space="preserve">menghentikan proses sejenak dan tombol </w:t>
+      </w:r>
+      <w:r>
+        <w:rPr>
+          <w:rFonts w:ascii="Times New Roman" w:hAnsi="Times New Roman" w:cs="Times New Roman"/>
+          <w:i/>
+          <w:sz w:val="20"/>
+          <w:szCs w:val="20"/>
+        </w:rPr>
+        <w:t>stop</w:t>
+      </w:r>
+      <w:r>
+        <w:rPr>
+          <w:rFonts w:ascii="Times New Roman" w:hAnsi="Times New Roman" w:cs="Times New Roman"/>
+          <w:sz w:val="20"/>
+          <w:szCs w:val="20"/>
+        </w:rPr>
+        <w:t xml:space="preserve"> untuk menghentikan jalannya proses perhitungan.</w:t>
+      </w:r>
+    </w:p>
+    <w:p>
+      <w:pPr>
+        <w:pStyle w:val="ListParagraph"/>
+        <w:spacing w:after="0" w:line="360" w:lineRule="auto"/>
         <w:ind w:left="1620"/>
         <w:jc w:val="center"/>
         <w:rPr>
@@ -6623,6 +6869,35 @@
       <w:pPr>
         <w:pStyle w:val="ListParagraph"/>
         <w:spacing w:after="0" w:line="360" w:lineRule="auto"/>
+        <w:ind w:left="1620" w:firstLine="540"/>
+        <w:jc w:val="both"/>
+        <w:rPr>
+          <w:rFonts w:ascii="Times New Roman" w:hAnsi="Times New Roman" w:cs="Times New Roman"/>
+          <w:sz w:val="20"/>
+          <w:szCs w:val="20"/>
+        </w:rPr>
+      </w:pPr>
+      <w:r>
+        <w:rPr>
+          <w:rFonts w:ascii="Times New Roman" w:hAnsi="Times New Roman" w:cs="Times New Roman"/>
+          <w:sz w:val="20"/>
+          <w:szCs w:val="20"/>
+        </w:rPr>
+        <w:t>List video digunakan untuk menampilkan list video yang sudah terdaftar di program.</w:t>
+      </w:r>
+      <w:r>
+        <w:rPr>
+          <w:rFonts w:ascii="Times New Roman" w:hAnsi="Times New Roman" w:cs="Times New Roman"/>
+          <w:sz w:val="20"/>
+          <w:szCs w:val="20"/>
+        </w:rPr>
+        <w:t xml:space="preserve"> List yang ditampilkan berupa nama videonya.</w:t>
+      </w:r>
+    </w:p>
+    <w:p>
+      <w:pPr>
+        <w:pStyle w:val="ListParagraph"/>
+        <w:spacing w:after="0" w:line="360" w:lineRule="auto"/>
         <w:ind w:left="1620"/>
         <w:jc w:val="center"/>
         <w:rPr>
@@ -6638,7 +6913,6 @@
           <w:sz w:val="20"/>
           <w:szCs w:val="20"/>
         </w:rPr>
-        <w:lastRenderedPageBreak/>
         <w:drawing>
           <wp:inline distT="0" distB="0" distL="0" distR="0">
             <wp:extent cx="1097280" cy="2590001"/>
@@ -6780,6 +7054,7 @@
           <w:sz w:val="20"/>
           <w:szCs w:val="20"/>
         </w:rPr>
+        <w:lastRenderedPageBreak/>
         <w:t xml:space="preserve">Tombol </w:t>
       </w:r>
       <w:r>
@@ -6791,6 +7066,27 @@
           <w:szCs w:val="20"/>
         </w:rPr>
         <w:t>Report</w:t>
+      </w:r>
+    </w:p>
+    <w:p>
+      <w:pPr>
+        <w:pStyle w:val="ListParagraph"/>
+        <w:spacing w:after="0" w:line="360" w:lineRule="auto"/>
+        <w:ind w:left="1620" w:firstLine="540"/>
+        <w:jc w:val="both"/>
+        <w:rPr>
+          <w:rFonts w:ascii="Times New Roman" w:hAnsi="Times New Roman" w:cs="Times New Roman"/>
+          <w:sz w:val="20"/>
+          <w:szCs w:val="20"/>
+        </w:rPr>
+      </w:pPr>
+      <w:r>
+        <w:rPr>
+          <w:rFonts w:ascii="Times New Roman" w:hAnsi="Times New Roman" w:cs="Times New Roman"/>
+          <w:sz w:val="20"/>
+          <w:szCs w:val="20"/>
+        </w:rPr>
+        <w:t>Ada dua tombol pada bagian report. Yang pertama yaitu tombol pencarian, tombol ini berfungsi untuk menampilkan hasil report sesuai tanggal yang dipilih user. Report harian, mingguan ataupun bulanan. Sedangkan tombol yang kedua adalah tombol excel, tombol ini berguna untuk menyimpan data hasil report dalam bentuk file excel.</w:t>
       </w:r>
     </w:p>
     <w:p>
@@ -6814,8 +7110,8 @@
         </w:rPr>
         <w:drawing>
           <wp:inline distT="0" distB="0" distL="0" distR="0">
-            <wp:extent cx="1500211" cy="731520"/>
-            <wp:effectExtent l="19050" t="0" r="4739" b="0"/>
+            <wp:extent cx="1005840" cy="496907"/>
+            <wp:effectExtent l="19050" t="0" r="3810" b="0"/>
             <wp:docPr id="34" name="Picture 34"/>
             <wp:cNvGraphicFramePr>
               <a:graphicFrameLocks xmlns:a="http://schemas.openxmlformats.org/drawingml/2006/main" noChangeAspect="1"/>
@@ -6839,7 +7135,7 @@
                   <pic:spPr bwMode="auto">
                     <a:xfrm>
                       <a:off x="0" y="0"/>
-                      <a:ext cx="1500211" cy="731520"/>
+                      <a:ext cx="1005840" cy="496907"/>
                     </a:xfrm>
                     <a:prstGeom prst="rect">
                       <a:avLst/>
@@ -6968,6 +7264,61 @@
       <w:pPr>
         <w:pStyle w:val="ListParagraph"/>
         <w:spacing w:after="0" w:line="360" w:lineRule="auto"/>
+        <w:ind w:left="1620" w:firstLine="540"/>
+        <w:jc w:val="both"/>
+        <w:rPr>
+          <w:rFonts w:ascii="Times New Roman" w:hAnsi="Times New Roman" w:cs="Times New Roman"/>
+          <w:sz w:val="20"/>
+          <w:szCs w:val="20"/>
+        </w:rPr>
+      </w:pPr>
+      <w:r>
+        <w:rPr>
+          <w:rFonts w:ascii="Times New Roman" w:hAnsi="Times New Roman" w:cs="Times New Roman"/>
+          <w:sz w:val="20"/>
+          <w:szCs w:val="20"/>
+        </w:rPr>
+        <w:t xml:space="preserve">Tabel </w:t>
+      </w:r>
+      <w:r>
+        <w:rPr>
+          <w:rFonts w:ascii="Times New Roman" w:hAnsi="Times New Roman" w:cs="Times New Roman"/>
+          <w:i/>
+          <w:sz w:val="20"/>
+          <w:szCs w:val="20"/>
+        </w:rPr>
+        <w:t>report</w:t>
+      </w:r>
+      <w:r>
+        <w:rPr>
+          <w:rFonts w:ascii="Times New Roman" w:hAnsi="Times New Roman" w:cs="Times New Roman"/>
+          <w:i/>
+          <w:sz w:val="20"/>
+          <w:szCs w:val="20"/>
+        </w:rPr>
+        <w:t xml:space="preserve"> </w:t>
+      </w:r>
+      <w:r>
+        <w:rPr>
+          <w:rFonts w:ascii="Times New Roman" w:hAnsi="Times New Roman" w:cs="Times New Roman"/>
+          <w:sz w:val="20"/>
+          <w:szCs w:val="20"/>
+        </w:rPr>
+        <w:t>berfungsi menampilkan hasil report yang ingin ditampikan</w:t>
+      </w:r>
+      <w:r>
+        <w:rPr>
+          <w:rFonts w:ascii="Times New Roman" w:hAnsi="Times New Roman" w:cs="Times New Roman"/>
+          <w:sz w:val="20"/>
+          <w:szCs w:val="20"/>
+        </w:rPr>
+        <w:t>. Data yang tampil dalam tabel berupa tanggal, lokasi pengambilan video, jumlah pelanggar dan rata-rata kecepatan pelanggar batas kecepatan.</w:t>
+      </w:r>
+    </w:p>
+    <w:p>
+      <w:pPr>
+        <w:pStyle w:val="ListParagraph"/>
+        <w:spacing w:after="0" w:line="360" w:lineRule="auto"/>
         <w:ind w:left="1620"/>
         <w:jc w:val="center"/>
         <w:rPr>
@@ -6983,7 +7334,6 @@
           <w:sz w:val="20"/>
           <w:szCs w:val="20"/>
         </w:rPr>
-        <w:lastRenderedPageBreak/>
         <w:drawing>
           <wp:inline distT="0" distB="0" distL="0" distR="0">
             <wp:extent cx="2468880" cy="1435554"/>
@@ -7089,19 +7439,6 @@
     <w:p>
       <w:pPr>
         <w:pStyle w:val="ListParagraph"/>
-        <w:spacing w:after="0" w:line="360" w:lineRule="auto"/>
-        <w:ind w:left="1620"/>
-        <w:jc w:val="center"/>
-        <w:rPr>
-          <w:rFonts w:ascii="Times New Roman" w:hAnsi="Times New Roman" w:cs="Times New Roman"/>
-          <w:sz w:val="20"/>
-          <w:szCs w:val="20"/>
-        </w:rPr>
-      </w:pPr>
-    </w:p>
-    <w:p>
-      <w:pPr>
-        <w:pStyle w:val="ListParagraph"/>
         <w:numPr>
           <w:ilvl w:val="0"/>
           <w:numId w:val="11"/>
@@ -7123,6 +7460,7 @@
           <w:sz w:val="20"/>
           <w:szCs w:val="20"/>
         </w:rPr>
+        <w:lastRenderedPageBreak/>
         <w:t xml:space="preserve">Grafik </w:t>
       </w:r>
       <w:r>
@@ -7134,6 +7472,93 @@
           <w:szCs w:val="20"/>
         </w:rPr>
         <w:t>Report</w:t>
+      </w:r>
+    </w:p>
+    <w:p>
+      <w:pPr>
+        <w:pStyle w:val="ListParagraph"/>
+        <w:spacing w:after="0" w:line="360" w:lineRule="auto"/>
+        <w:ind w:left="1620" w:firstLine="540"/>
+        <w:jc w:val="both"/>
+        <w:rPr>
+          <w:rFonts w:ascii="Times New Roman" w:hAnsi="Times New Roman" w:cs="Times New Roman"/>
+          <w:sz w:val="20"/>
+          <w:szCs w:val="20"/>
+        </w:rPr>
+      </w:pPr>
+      <w:r>
+        <w:rPr>
+          <w:rFonts w:ascii="Times New Roman" w:hAnsi="Times New Roman" w:cs="Times New Roman"/>
+          <w:sz w:val="20"/>
+          <w:szCs w:val="20"/>
+        </w:rPr>
+        <w:t xml:space="preserve">Sama seperti tabel </w:t>
+      </w:r>
+      <w:r>
+        <w:rPr>
+          <w:rFonts w:ascii="Times New Roman" w:hAnsi="Times New Roman" w:cs="Times New Roman"/>
+          <w:i/>
+          <w:sz w:val="20"/>
+          <w:szCs w:val="20"/>
+        </w:rPr>
+        <w:t>report</w:t>
+      </w:r>
+      <w:r>
+        <w:rPr>
+          <w:rFonts w:ascii="Times New Roman" w:hAnsi="Times New Roman" w:cs="Times New Roman"/>
+          <w:sz w:val="20"/>
+          <w:szCs w:val="20"/>
+        </w:rPr>
+        <w:t xml:space="preserve">, </w:t>
+      </w:r>
+      <w:r>
+        <w:rPr>
+          <w:rFonts w:ascii="Times New Roman" w:hAnsi="Times New Roman" w:cs="Times New Roman"/>
+          <w:sz w:val="20"/>
+          <w:szCs w:val="20"/>
+        </w:rPr>
+        <w:t xml:space="preserve">pada </w:t>
+      </w:r>
+      <w:r>
+        <w:rPr>
+          <w:rFonts w:ascii="Times New Roman" w:hAnsi="Times New Roman" w:cs="Times New Roman"/>
+          <w:sz w:val="20"/>
+          <w:szCs w:val="20"/>
+        </w:rPr>
+        <w:t xml:space="preserve">grafik </w:t>
+      </w:r>
+      <w:r>
+        <w:rPr>
+          <w:rFonts w:ascii="Times New Roman" w:hAnsi="Times New Roman" w:cs="Times New Roman"/>
+          <w:i/>
+          <w:sz w:val="20"/>
+          <w:szCs w:val="20"/>
+        </w:rPr>
+        <w:t>report</w:t>
+      </w:r>
+      <w:r>
+        <w:rPr>
+          <w:rFonts w:ascii="Times New Roman" w:hAnsi="Times New Roman" w:cs="Times New Roman"/>
+          <w:sz w:val="20"/>
+          <w:szCs w:val="20"/>
+        </w:rPr>
+        <w:t xml:space="preserve"> </w:t>
+      </w:r>
+      <w:r>
+        <w:rPr>
+          <w:rFonts w:ascii="Times New Roman" w:hAnsi="Times New Roman" w:cs="Times New Roman"/>
+          <w:sz w:val="20"/>
+          <w:szCs w:val="20"/>
+        </w:rPr>
+        <w:t xml:space="preserve">juga </w:t>
+      </w:r>
+      <w:r>
+        <w:rPr>
+          <w:rFonts w:ascii="Times New Roman" w:hAnsi="Times New Roman" w:cs="Times New Roman"/>
+          <w:sz w:val="20"/>
+          <w:szCs w:val="20"/>
+        </w:rPr>
+        <w:t>menampilkan data jumlah pelanggar dan rata-rata kecepatan pelanggar dalam bentuk grafik. Fitur ini hanya bisa digunakan untuk jenis report mingguan dan bulanan saja.</w:t>
       </w:r>
     </w:p>
     <w:p>
@@ -7311,6 +7736,118 @@
       <w:pPr>
         <w:pStyle w:val="ListParagraph"/>
         <w:spacing w:after="0" w:line="360" w:lineRule="auto"/>
+        <w:ind w:left="1620" w:firstLine="540"/>
+        <w:jc w:val="both"/>
+        <w:rPr>
+          <w:rFonts w:ascii="Times New Roman" w:hAnsi="Times New Roman" w:cs="Times New Roman"/>
+          <w:sz w:val="20"/>
+          <w:szCs w:val="20"/>
+        </w:rPr>
+      </w:pPr>
+      <w:r>
+        <w:rPr>
+          <w:rFonts w:ascii="Times New Roman" w:hAnsi="Times New Roman" w:cs="Times New Roman"/>
+          <w:sz w:val="20"/>
+          <w:szCs w:val="20"/>
+        </w:rPr>
+        <w:t xml:space="preserve">Selain dalam bentuk tabel dan grafik, </w:t>
+      </w:r>
+      <w:r>
+        <w:rPr>
+          <w:rFonts w:ascii="Times New Roman" w:hAnsi="Times New Roman" w:cs="Times New Roman"/>
+          <w:i/>
+          <w:sz w:val="20"/>
+          <w:szCs w:val="20"/>
+        </w:rPr>
+        <w:t>report</w:t>
+      </w:r>
+      <w:r>
+        <w:rPr>
+          <w:rFonts w:ascii="Times New Roman" w:hAnsi="Times New Roman" w:cs="Times New Roman"/>
+          <w:sz w:val="20"/>
+          <w:szCs w:val="20"/>
+        </w:rPr>
+        <w:t xml:space="preserve"> juga ditampilkan dalam bentuk hasil </w:t>
+      </w:r>
+      <w:r>
+        <w:rPr>
+          <w:rFonts w:ascii="Times New Roman" w:hAnsi="Times New Roman" w:cs="Times New Roman"/>
+          <w:i/>
+          <w:sz w:val="20"/>
+          <w:szCs w:val="20"/>
+        </w:rPr>
+        <w:t>capture</w:t>
+      </w:r>
+      <w:r>
+        <w:rPr>
+          <w:rFonts w:ascii="Times New Roman" w:hAnsi="Times New Roman" w:cs="Times New Roman"/>
+          <w:sz w:val="20"/>
+          <w:szCs w:val="20"/>
+        </w:rPr>
+        <w:t xml:space="preserve">. Jadi semua gambar kendaraan yang melebihi batas kecepatan kendaraan bisa ditampilkan. Sama seperti </w:t>
+      </w:r>
+      <w:r>
+        <w:rPr>
+          <w:rFonts w:ascii="Times New Roman" w:hAnsi="Times New Roman" w:cs="Times New Roman"/>
+          <w:i/>
+          <w:sz w:val="20"/>
+          <w:szCs w:val="20"/>
+        </w:rPr>
+        <w:t>report</w:t>
+      </w:r>
+      <w:r>
+        <w:rPr>
+          <w:rFonts w:ascii="Times New Roman" w:hAnsi="Times New Roman" w:cs="Times New Roman"/>
+          <w:sz w:val="20"/>
+          <w:szCs w:val="20"/>
+        </w:rPr>
+        <w:t xml:space="preserve"> dalam tabel, gambar kendaraan pelanggar batas kecepatan kendaraan </w:t>
+      </w:r>
+      <w:r>
+        <w:rPr>
+          <w:rFonts w:ascii="Times New Roman" w:hAnsi="Times New Roman" w:cs="Times New Roman"/>
+          <w:sz w:val="20"/>
+          <w:szCs w:val="20"/>
+        </w:rPr>
+        <w:t xml:space="preserve">bisa </w:t>
+      </w:r>
+      <w:r>
+        <w:rPr>
+          <w:rFonts w:ascii="Times New Roman" w:hAnsi="Times New Roman" w:cs="Times New Roman"/>
+          <w:sz w:val="20"/>
+          <w:szCs w:val="20"/>
+        </w:rPr>
+        <w:t xml:space="preserve">ditampilkan </w:t>
+      </w:r>
+      <w:r>
+        <w:rPr>
+          <w:rFonts w:ascii="Times New Roman" w:hAnsi="Times New Roman" w:cs="Times New Roman"/>
+          <w:sz w:val="20"/>
+          <w:szCs w:val="20"/>
+        </w:rPr>
+        <w:t>berdasarkan hari, minggu atau bulan</w:t>
+      </w:r>
+      <w:r>
+        <w:rPr>
+          <w:rFonts w:ascii="Times New Roman" w:hAnsi="Times New Roman" w:cs="Times New Roman"/>
+          <w:sz w:val="20"/>
+          <w:szCs w:val="20"/>
+        </w:rPr>
+        <w:t xml:space="preserve"> terjadinya pelanggaran</w:t>
+      </w:r>
+      <w:r>
+        <w:rPr>
+          <w:rFonts w:ascii="Times New Roman" w:hAnsi="Times New Roman" w:cs="Times New Roman"/>
+          <w:sz w:val="20"/>
+          <w:szCs w:val="20"/>
+        </w:rPr>
+        <w:t>.</w:t>
+      </w:r>
+    </w:p>
+    <w:p>
+      <w:pPr>
+        <w:pStyle w:val="ListParagraph"/>
+        <w:spacing w:after="0" w:line="360" w:lineRule="auto"/>
         <w:ind w:left="1620"/>
         <w:jc w:val="center"/>
         <w:rPr>
@@ -7326,6 +7863,7 @@
           <w:sz w:val="20"/>
           <w:szCs w:val="20"/>
         </w:rPr>
+        <w:lastRenderedPageBreak/>
         <w:drawing>
           <wp:inline distT="0" distB="0" distL="0" distR="0">
             <wp:extent cx="2468880" cy="1059394"/>
@@ -7391,7 +7929,6 @@
           <w:sz w:val="16"/>
           <w:szCs w:val="20"/>
         </w:rPr>
-        <w:lastRenderedPageBreak/>
         <w:t>Gambar 3.</w:t>
       </w:r>
       <w:r>
@@ -7431,91 +7968,13 @@
     </w:p>
     <w:p>
       <w:pPr>
-        <w:pStyle w:val="ListParagraph"/>
-        <w:spacing w:after="0" w:line="360" w:lineRule="auto"/>
-        <w:ind w:left="1620"/>
-        <w:jc w:val="center"/>
-        <w:rPr>
-          <w:rFonts w:ascii="Times New Roman" w:hAnsi="Times New Roman" w:cs="Times New Roman"/>
-          <w:sz w:val="20"/>
-          <w:szCs w:val="20"/>
-        </w:rPr>
-      </w:pPr>
-    </w:p>
-    <w:p>
-      <w:pPr>
-        <w:pStyle w:val="ListParagraph"/>
-        <w:numPr>
-          <w:ilvl w:val="0"/>
-          <w:numId w:val="11"/>
-        </w:numPr>
-        <w:spacing w:after="0" w:line="360" w:lineRule="auto"/>
-        <w:ind w:left="1620"/>
-        <w:jc w:val="both"/>
-        <w:rPr>
-          <w:rFonts w:ascii="Times New Roman" w:hAnsi="Times New Roman" w:cs="Times New Roman"/>
-          <w:sz w:val="20"/>
-          <w:szCs w:val="20"/>
-        </w:rPr>
-      </w:pPr>
-      <w:r>
-        <w:rPr>
-          <w:rFonts w:ascii="Times New Roman" w:hAnsi="Times New Roman" w:cs="Times New Roman"/>
-          <w:sz w:val="20"/>
-          <w:szCs w:val="20"/>
-        </w:rPr>
-        <w:t>D</w:t>
-      </w:r>
-    </w:p>
-    <w:p>
-      <w:pPr>
-        <w:pStyle w:val="ListParagraph"/>
-        <w:numPr>
-          <w:ilvl w:val="0"/>
-          <w:numId w:val="11"/>
-        </w:numPr>
-        <w:spacing w:after="0" w:line="360" w:lineRule="auto"/>
-        <w:ind w:left="1620"/>
-        <w:jc w:val="both"/>
-        <w:rPr>
-          <w:rFonts w:ascii="Times New Roman" w:hAnsi="Times New Roman" w:cs="Times New Roman"/>
-          <w:sz w:val="20"/>
-          <w:szCs w:val="20"/>
-        </w:rPr>
-      </w:pPr>
-      <w:r>
-        <w:rPr>
-          <w:rFonts w:ascii="Times New Roman" w:hAnsi="Times New Roman" w:cs="Times New Roman"/>
-          <w:sz w:val="20"/>
-          <w:szCs w:val="20"/>
-        </w:rPr>
-        <w:t>Asd</w:t>
-      </w:r>
-    </w:p>
-    <w:p>
-      <w:pPr>
-        <w:pStyle w:val="ListParagraph"/>
-        <w:numPr>
-          <w:ilvl w:val="0"/>
-          <w:numId w:val="11"/>
-        </w:numPr>
-        <w:spacing w:after="0" w:line="360" w:lineRule="auto"/>
-        <w:ind w:left="1620"/>
-        <w:jc w:val="both"/>
-        <w:rPr>
-          <w:rFonts w:ascii="Times New Roman" w:hAnsi="Times New Roman" w:cs="Times New Roman"/>
-          <w:sz w:val="20"/>
-          <w:szCs w:val="20"/>
-        </w:rPr>
-      </w:pPr>
-      <w:r>
-        <w:rPr>
-          <w:rFonts w:ascii="Times New Roman" w:hAnsi="Times New Roman" w:cs="Times New Roman"/>
-          <w:sz w:val="20"/>
-          <w:szCs w:val="20"/>
-        </w:rPr>
-        <w:t>a</w:t>
-      </w:r>
+        <w:spacing w:after="0" w:line="360" w:lineRule="auto"/>
+        <w:rPr>
+          <w:rFonts w:ascii="Times New Roman" w:hAnsi="Times New Roman" w:cs="Times New Roman"/>
+          <w:sz w:val="20"/>
+          <w:szCs w:val="20"/>
+        </w:rPr>
+      </w:pPr>
     </w:p>
     <w:p>
       <w:pPr>
@@ -7549,6 +8008,435 @@
     <w:p>
       <w:pPr>
         <w:pStyle w:val="ListParagraph"/>
+        <w:spacing w:after="0" w:line="360" w:lineRule="auto"/>
+        <w:ind w:left="1260" w:firstLine="540"/>
+        <w:jc w:val="both"/>
+        <w:rPr>
+          <w:rFonts w:ascii="Times New Roman" w:hAnsi="Times New Roman" w:cs="Times New Roman"/>
+          <w:sz w:val="20"/>
+          <w:szCs w:val="20"/>
+        </w:rPr>
+      </w:pPr>
+      <w:r>
+        <w:rPr>
+          <w:rFonts w:ascii="Times New Roman" w:hAnsi="Times New Roman" w:cs="Times New Roman"/>
+          <w:sz w:val="20"/>
+          <w:szCs w:val="20"/>
+        </w:rPr>
+        <w:t xml:space="preserve">Pada tahap ini adalah tahap dimana desain </w:t>
+      </w:r>
+      <w:r>
+        <w:rPr>
+          <w:rFonts w:ascii="Times New Roman" w:hAnsi="Times New Roman" w:cs="Times New Roman"/>
+          <w:i/>
+          <w:sz w:val="20"/>
+          <w:szCs w:val="20"/>
+        </w:rPr>
+        <w:t>interfac</w:t>
+      </w:r>
+      <w:r>
+        <w:rPr>
+          <w:rFonts w:ascii="Times New Roman" w:hAnsi="Times New Roman" w:cs="Times New Roman"/>
+          <w:i/>
+          <w:sz w:val="20"/>
+          <w:szCs w:val="20"/>
+        </w:rPr>
+        <w:t xml:space="preserve">e </w:t>
+      </w:r>
+      <w:r>
+        <w:rPr>
+          <w:rFonts w:ascii="Times New Roman" w:hAnsi="Times New Roman" w:cs="Times New Roman"/>
+          <w:sz w:val="20"/>
+          <w:szCs w:val="20"/>
+        </w:rPr>
+        <w:t xml:space="preserve">yang sudah disusun </w:t>
+      </w:r>
+      <w:r>
+        <w:rPr>
+          <w:rFonts w:ascii="Times New Roman" w:hAnsi="Times New Roman" w:cs="Times New Roman"/>
+          <w:sz w:val="20"/>
+          <w:szCs w:val="20"/>
+        </w:rPr>
+        <w:t>tad</w:t>
+      </w:r>
+      <w:r>
+        <w:rPr>
+          <w:rFonts w:ascii="Times New Roman" w:hAnsi="Times New Roman" w:cs="Times New Roman"/>
+          <w:sz w:val="20"/>
+          <w:szCs w:val="20"/>
+        </w:rPr>
+        <w:t>i</w:t>
+      </w:r>
+      <w:r>
+        <w:rPr>
+          <w:rFonts w:ascii="Times New Roman" w:hAnsi="Times New Roman" w:cs="Times New Roman"/>
+          <w:sz w:val="20"/>
+          <w:szCs w:val="20"/>
+        </w:rPr>
+        <w:t xml:space="preserve"> </w:t>
+      </w:r>
+      <w:r>
+        <w:rPr>
+          <w:rFonts w:ascii="Times New Roman" w:hAnsi="Times New Roman" w:cs="Times New Roman"/>
+          <w:sz w:val="20"/>
+          <w:szCs w:val="20"/>
+        </w:rPr>
+        <w:t>di</w:t>
+      </w:r>
+      <w:r>
+        <w:rPr>
+          <w:rFonts w:ascii="Times New Roman" w:hAnsi="Times New Roman" w:cs="Times New Roman"/>
+          <w:sz w:val="20"/>
+          <w:szCs w:val="20"/>
+        </w:rPr>
+        <w:t xml:space="preserve"> berikan program agar berjalan sesuai dengan yang diharapkan.</w:t>
+      </w:r>
+      <w:r>
+        <w:rPr>
+          <w:rFonts w:ascii="Times New Roman" w:hAnsi="Times New Roman" w:cs="Times New Roman"/>
+          <w:sz w:val="20"/>
+          <w:szCs w:val="20"/>
+        </w:rPr>
+        <w:t xml:space="preserve"> </w:t>
+      </w:r>
+      <w:r>
+        <w:rPr>
+          <w:rFonts w:ascii="Times New Roman" w:hAnsi="Times New Roman" w:cs="Times New Roman"/>
+          <w:sz w:val="20"/>
+          <w:szCs w:val="20"/>
+        </w:rPr>
+        <w:t>Sesuai penjelasan sebelumnya, program dibu</w:t>
+      </w:r>
+      <w:r>
+        <w:rPr>
+          <w:rFonts w:ascii="Times New Roman" w:hAnsi="Times New Roman" w:cs="Times New Roman"/>
+          <w:sz w:val="20"/>
+          <w:szCs w:val="20"/>
+        </w:rPr>
+        <w:t>at dengan menggunakan Delphi 7.</w:t>
+      </w:r>
+    </w:p>
+    <w:p>
+      <w:pPr>
+        <w:pStyle w:val="ListParagraph"/>
+        <w:spacing w:after="0" w:line="360" w:lineRule="auto"/>
+        <w:ind w:left="1260" w:firstLine="540"/>
+        <w:jc w:val="both"/>
+        <w:rPr>
+          <w:rFonts w:ascii="Times New Roman" w:hAnsi="Times New Roman" w:cs="Times New Roman"/>
+          <w:sz w:val="20"/>
+          <w:szCs w:val="20"/>
+        </w:rPr>
+      </w:pPr>
+      <w:r>
+        <w:rPr>
+          <w:rFonts w:ascii="Times New Roman" w:hAnsi="Times New Roman" w:cs="Times New Roman"/>
+          <w:sz w:val="20"/>
+          <w:szCs w:val="20"/>
+        </w:rPr>
+        <w:t xml:space="preserve">Beberapa </w:t>
+      </w:r>
+      <w:r>
+        <w:rPr>
+          <w:rFonts w:ascii="Times New Roman" w:hAnsi="Times New Roman" w:cs="Times New Roman"/>
+          <w:sz w:val="20"/>
+          <w:szCs w:val="20"/>
+        </w:rPr>
+        <w:t>hal</w:t>
+      </w:r>
+      <w:r>
+        <w:rPr>
+          <w:rFonts w:ascii="Times New Roman" w:hAnsi="Times New Roman" w:cs="Times New Roman"/>
+          <w:sz w:val="20"/>
+          <w:szCs w:val="20"/>
+        </w:rPr>
+        <w:t xml:space="preserve"> penting dalam pembuatan proyek akhir ini adalah bagaimana mengimplementasikan </w:t>
+      </w:r>
+      <w:r>
+        <w:rPr>
+          <w:rFonts w:ascii="Times New Roman" w:hAnsi="Times New Roman" w:cs="Times New Roman"/>
+          <w:sz w:val="20"/>
+          <w:szCs w:val="20"/>
+        </w:rPr>
+        <w:t xml:space="preserve">metode </w:t>
+      </w:r>
+      <w:r>
+        <w:rPr>
+          <w:rFonts w:ascii="Times New Roman" w:hAnsi="Times New Roman" w:cs="Times New Roman"/>
+          <w:i/>
+          <w:sz w:val="20"/>
+          <w:szCs w:val="20"/>
+        </w:rPr>
+        <w:t>optical flow</w:t>
+      </w:r>
+      <w:r>
+        <w:rPr>
+          <w:rFonts w:ascii="Times New Roman" w:hAnsi="Times New Roman" w:cs="Times New Roman"/>
+          <w:sz w:val="20"/>
+          <w:szCs w:val="20"/>
+        </w:rPr>
+        <w:t>,</w:t>
+      </w:r>
+      <w:r>
+        <w:rPr>
+          <w:rFonts w:ascii="Times New Roman" w:hAnsi="Times New Roman" w:cs="Times New Roman"/>
+          <w:sz w:val="20"/>
+          <w:szCs w:val="20"/>
+        </w:rPr>
+        <w:t xml:space="preserve"> </w:t>
+      </w:r>
+      <w:r>
+        <w:rPr>
+          <w:rFonts w:ascii="Times New Roman" w:hAnsi="Times New Roman" w:cs="Times New Roman"/>
+          <w:i/>
+          <w:sz w:val="20"/>
+          <w:szCs w:val="20"/>
+        </w:rPr>
+        <w:t>threshold</w:t>
+      </w:r>
+      <w:r>
+        <w:rPr>
+          <w:rFonts w:ascii="Times New Roman" w:hAnsi="Times New Roman" w:cs="Times New Roman"/>
+          <w:sz w:val="20"/>
+          <w:szCs w:val="20"/>
+        </w:rPr>
+        <w:t>,</w:t>
+      </w:r>
+      <w:r>
+        <w:rPr>
+          <w:rFonts w:ascii="Times New Roman" w:hAnsi="Times New Roman" w:cs="Times New Roman"/>
+          <w:i/>
+          <w:sz w:val="20"/>
+          <w:szCs w:val="20"/>
+        </w:rPr>
+        <w:t xml:space="preserve"> </w:t>
+      </w:r>
+      <w:r>
+        <w:rPr>
+          <w:rFonts w:ascii="Times New Roman" w:hAnsi="Times New Roman" w:cs="Times New Roman"/>
+          <w:i/>
+          <w:sz w:val="20"/>
+          <w:szCs w:val="20"/>
+        </w:rPr>
+        <w:t xml:space="preserve">mean </w:t>
+      </w:r>
+      <w:r>
+        <w:rPr>
+          <w:rFonts w:ascii="Times New Roman" w:hAnsi="Times New Roman" w:cs="Times New Roman"/>
+          <w:i/>
+          <w:sz w:val="20"/>
+          <w:szCs w:val="20"/>
+        </w:rPr>
+        <w:t>filtering</w:t>
+      </w:r>
+      <w:r>
+        <w:rPr>
+          <w:rFonts w:ascii="Times New Roman" w:hAnsi="Times New Roman" w:cs="Times New Roman"/>
+          <w:sz w:val="20"/>
+          <w:szCs w:val="20"/>
+        </w:rPr>
+        <w:t xml:space="preserve">, </w:t>
+      </w:r>
+      <w:r>
+        <w:rPr>
+          <w:rFonts w:ascii="Times New Roman" w:hAnsi="Times New Roman" w:cs="Times New Roman"/>
+          <w:i/>
+          <w:sz w:val="20"/>
+          <w:szCs w:val="20"/>
+        </w:rPr>
+        <w:t>adaptive</w:t>
+      </w:r>
+      <w:r>
+        <w:rPr>
+          <w:rFonts w:ascii="Times New Roman" w:hAnsi="Times New Roman" w:cs="Times New Roman"/>
+          <w:i/>
+          <w:sz w:val="20"/>
+          <w:szCs w:val="20"/>
+        </w:rPr>
+        <w:t xml:space="preserve"> thresholding</w:t>
+      </w:r>
+      <w:r>
+        <w:rPr>
+          <w:rFonts w:ascii="Times New Roman" w:hAnsi="Times New Roman" w:cs="Times New Roman"/>
+          <w:sz w:val="20"/>
+          <w:szCs w:val="20"/>
+        </w:rPr>
+        <w:t xml:space="preserve"> </w:t>
+      </w:r>
+      <w:r>
+        <w:rPr>
+          <w:rFonts w:ascii="Times New Roman" w:hAnsi="Times New Roman" w:cs="Times New Roman"/>
+          <w:sz w:val="20"/>
+          <w:szCs w:val="20"/>
+        </w:rPr>
+        <w:t xml:space="preserve">dan </w:t>
+      </w:r>
+      <w:r>
+        <w:rPr>
+          <w:rFonts w:ascii="Times New Roman" w:hAnsi="Times New Roman" w:cs="Times New Roman"/>
+          <w:i/>
+          <w:sz w:val="20"/>
+          <w:szCs w:val="20"/>
+        </w:rPr>
+        <w:t xml:space="preserve">BLOB </w:t>
+      </w:r>
+      <w:r>
+        <w:rPr>
+          <w:rFonts w:ascii="Times New Roman" w:hAnsi="Times New Roman" w:cs="Times New Roman"/>
+          <w:i/>
+          <w:sz w:val="20"/>
+          <w:szCs w:val="20"/>
+        </w:rPr>
+        <w:t>analysis</w:t>
+      </w:r>
+      <w:r>
+        <w:rPr>
+          <w:rFonts w:ascii="Times New Roman" w:hAnsi="Times New Roman" w:cs="Times New Roman"/>
+          <w:sz w:val="20"/>
+          <w:szCs w:val="20"/>
+        </w:rPr>
+        <w:t xml:space="preserve"> </w:t>
+      </w:r>
+      <w:r>
+        <w:rPr>
+          <w:rFonts w:ascii="Times New Roman" w:hAnsi="Times New Roman" w:cs="Times New Roman"/>
+          <w:sz w:val="20"/>
+          <w:szCs w:val="20"/>
+        </w:rPr>
+        <w:t>untuk mendeteksi obyek bergerak dalam video dimana dalam proyek akhir ini obyeknya adalah kendaraan</w:t>
+      </w:r>
+      <w:r>
+        <w:rPr>
+          <w:rFonts w:ascii="Times New Roman" w:hAnsi="Times New Roman" w:cs="Times New Roman"/>
+          <w:sz w:val="20"/>
+          <w:szCs w:val="20"/>
+        </w:rPr>
+        <w:t xml:space="preserve"> roda 4 atau lebih.</w:t>
+      </w:r>
+      <w:r>
+        <w:rPr>
+          <w:rFonts w:ascii="Times New Roman" w:hAnsi="Times New Roman" w:cs="Times New Roman"/>
+          <w:sz w:val="20"/>
+          <w:szCs w:val="20"/>
+        </w:rPr>
+        <w:t xml:space="preserve"> Selain itu, </w:t>
+      </w:r>
+      <w:r>
+        <w:rPr>
+          <w:rFonts w:ascii="Times New Roman" w:hAnsi="Times New Roman" w:cs="Times New Roman"/>
+          <w:sz w:val="20"/>
+          <w:szCs w:val="20"/>
+        </w:rPr>
+        <w:t>yang j</w:t>
+      </w:r>
+      <w:r>
+        <w:rPr>
+          <w:rFonts w:ascii="Times New Roman" w:hAnsi="Times New Roman" w:cs="Times New Roman"/>
+          <w:sz w:val="20"/>
+          <w:szCs w:val="20"/>
+        </w:rPr>
+        <w:t>u</w:t>
+      </w:r>
+      <w:r>
+        <w:rPr>
+          <w:rFonts w:ascii="Times New Roman" w:hAnsi="Times New Roman" w:cs="Times New Roman"/>
+          <w:sz w:val="20"/>
+          <w:szCs w:val="20"/>
+        </w:rPr>
+        <w:t>ga</w:t>
+      </w:r>
+      <w:r>
+        <w:rPr>
+          <w:rFonts w:ascii="Times New Roman" w:hAnsi="Times New Roman" w:cs="Times New Roman"/>
+          <w:sz w:val="20"/>
+          <w:szCs w:val="20"/>
+        </w:rPr>
+        <w:t xml:space="preserve"> penting adalah</w:t>
+      </w:r>
+      <w:r>
+        <w:rPr>
+          <w:rFonts w:ascii="Times New Roman" w:hAnsi="Times New Roman" w:cs="Times New Roman"/>
+          <w:sz w:val="20"/>
+          <w:szCs w:val="20"/>
+        </w:rPr>
+        <w:t xml:space="preserve"> bagaimana bisa menghitung kecepatan kendaraan</w:t>
+      </w:r>
+      <w:r>
+        <w:rPr>
+          <w:rFonts w:ascii="Times New Roman" w:hAnsi="Times New Roman" w:cs="Times New Roman"/>
+          <w:sz w:val="20"/>
+          <w:szCs w:val="20"/>
+        </w:rPr>
+        <w:t xml:space="preserve"> dari hasil deteksi obyek yang dilakukan</w:t>
+      </w:r>
+      <w:r>
+        <w:rPr>
+          <w:rFonts w:ascii="Times New Roman" w:hAnsi="Times New Roman" w:cs="Times New Roman"/>
+          <w:sz w:val="20"/>
+          <w:szCs w:val="20"/>
+        </w:rPr>
+        <w:t>. F</w:t>
+      </w:r>
+      <w:r>
+        <w:rPr>
+          <w:rFonts w:ascii="Times New Roman" w:hAnsi="Times New Roman" w:cs="Times New Roman"/>
+          <w:sz w:val="20"/>
+          <w:szCs w:val="20"/>
+        </w:rPr>
+        <w:t>itur report bukan merupakan fi</w:t>
+      </w:r>
+      <w:r>
+        <w:rPr>
+          <w:rFonts w:ascii="Times New Roman" w:hAnsi="Times New Roman" w:cs="Times New Roman"/>
+          <w:sz w:val="20"/>
+          <w:szCs w:val="20"/>
+        </w:rPr>
+        <w:t>tur utama dari proyek akhir ini,</w:t>
+      </w:r>
+      <w:r>
+        <w:rPr>
+          <w:rFonts w:ascii="Times New Roman" w:hAnsi="Times New Roman" w:cs="Times New Roman"/>
+          <w:sz w:val="20"/>
+          <w:szCs w:val="20"/>
+        </w:rPr>
+        <w:t xml:space="preserve"> fitur ini hanya untuk memberikan kemudahan bagi user</w:t>
+      </w:r>
+      <w:r>
+        <w:rPr>
+          <w:rFonts w:ascii="Times New Roman" w:hAnsi="Times New Roman" w:cs="Times New Roman"/>
+          <w:sz w:val="20"/>
+          <w:szCs w:val="20"/>
+        </w:rPr>
+        <w:t xml:space="preserve"> untuk melihat hasil </w:t>
+      </w:r>
+      <w:r>
+        <w:rPr>
+          <w:rFonts w:ascii="Times New Roman" w:hAnsi="Times New Roman" w:cs="Times New Roman"/>
+          <w:sz w:val="20"/>
+          <w:szCs w:val="20"/>
+        </w:rPr>
+        <w:t>pemantauan kecepatan kendaraan oleh program.</w:t>
+      </w:r>
+    </w:p>
+    <w:p>
+      <w:pPr>
+        <w:pStyle w:val="ListParagraph"/>
+        <w:spacing w:after="0" w:line="360" w:lineRule="auto"/>
+        <w:ind w:left="1260" w:firstLine="540"/>
+        <w:jc w:val="both"/>
+      </w:pPr>
+    </w:p>
+    <w:p>
+      <w:pPr>
+        <w:pStyle w:val="ListParagraph"/>
+        <w:spacing w:after="0" w:line="360" w:lineRule="auto"/>
+        <w:ind w:left="1260" w:firstLine="540"/>
+        <w:jc w:val="both"/>
+      </w:pPr>
+    </w:p>
+    <w:p>
+      <w:pPr>
+        <w:pStyle w:val="ListParagraph"/>
         <w:numPr>
           <w:ilvl w:val="0"/>
           <w:numId w:val="10"/>
@@ -7572,26 +8460,18 @@
           <w:sz w:val="20"/>
           <w:szCs w:val="20"/>
         </w:rPr>
+        <w:lastRenderedPageBreak/>
         <w:t>Pengujian</w:t>
       </w:r>
     </w:p>
     <w:p>
       <w:pPr>
-        <w:spacing w:after="0" w:line="360" w:lineRule="auto"/>
-        <w:ind w:left="900"/>
-        <w:jc w:val="center"/>
-        <w:rPr>
-          <w:rFonts w:ascii="Times New Roman" w:hAnsi="Times New Roman" w:cs="Times New Roman"/>
-          <w:sz w:val="20"/>
-          <w:szCs w:val="20"/>
-        </w:rPr>
-      </w:pPr>
-    </w:p>
-    <w:p>
-      <w:pPr>
-        <w:pStyle w:val="ListParagraph"/>
-        <w:spacing w:after="0" w:line="360" w:lineRule="auto"/>
-        <w:ind w:left="360"/>
+        <w:pStyle w:val="ListParagraph"/>
+        <w:tabs>
+          <w:tab w:val="left" w:pos="900"/>
+        </w:tabs>
+        <w:spacing w:after="0" w:line="360" w:lineRule="auto"/>
+        <w:ind w:left="1260" w:firstLine="540"/>
         <w:jc w:val="both"/>
         <w:rPr>
           <w:rFonts w:ascii="Times New Roman" w:hAnsi="Times New Roman" w:cs="Times New Roman"/>
@@ -7600,508 +8480,38 @@
           <w:szCs w:val="20"/>
         </w:rPr>
       </w:pPr>
-    </w:p>
-    <w:p>
-      <w:pPr>
-        <w:pStyle w:val="ListParagraph"/>
-        <w:numPr>
-          <w:ilvl w:val="1"/>
-          <w:numId w:val="6"/>
-        </w:numPr>
-        <w:spacing w:after="0" w:line="360" w:lineRule="auto"/>
-        <w:jc w:val="both"/>
-        <w:rPr>
-          <w:rFonts w:ascii="Times New Roman" w:hAnsi="Times New Roman" w:cs="Times New Roman"/>
-          <w:b/>
-          <w:sz w:val="20"/>
-          <w:szCs w:val="20"/>
-        </w:rPr>
-      </w:pPr>
-      <w:r>
-        <w:rPr>
-          <w:rFonts w:ascii="Times New Roman" w:hAnsi="Times New Roman" w:cs="Times New Roman"/>
-          <w:b/>
-          <w:sz w:val="20"/>
-          <w:szCs w:val="20"/>
-        </w:rPr>
-        <w:t>Sd</w:t>
-      </w:r>
-    </w:p>
-    <w:p>
-      <w:pPr>
-        <w:pStyle w:val="ListParagraph"/>
-        <w:numPr>
-          <w:ilvl w:val="1"/>
-          <w:numId w:val="6"/>
-        </w:numPr>
-        <w:spacing w:after="0" w:line="360" w:lineRule="auto"/>
-        <w:jc w:val="both"/>
-        <w:rPr>
-          <w:rFonts w:ascii="Times New Roman" w:hAnsi="Times New Roman" w:cs="Times New Roman"/>
-          <w:b/>
-          <w:sz w:val="20"/>
-          <w:szCs w:val="20"/>
-        </w:rPr>
-      </w:pPr>
-      <w:r>
-        <w:rPr>
-          <w:rFonts w:ascii="Times New Roman" w:hAnsi="Times New Roman" w:cs="Times New Roman"/>
-          <w:b/>
-          <w:sz w:val="20"/>
-          <w:szCs w:val="20"/>
-        </w:rPr>
-        <w:t>Sd</w:t>
-      </w:r>
-    </w:p>
-    <w:p>
-      <w:pPr>
-        <w:pStyle w:val="ListParagraph"/>
-        <w:numPr>
-          <w:ilvl w:val="1"/>
-          <w:numId w:val="6"/>
-        </w:numPr>
-        <w:spacing w:after="0" w:line="360" w:lineRule="auto"/>
-        <w:jc w:val="both"/>
-        <w:rPr>
-          <w:rFonts w:ascii="Times New Roman" w:hAnsi="Times New Roman" w:cs="Times New Roman"/>
-          <w:b/>
-          <w:sz w:val="20"/>
-          <w:szCs w:val="20"/>
-        </w:rPr>
-      </w:pPr>
-      <w:r>
-        <w:rPr>
-          <w:rFonts w:ascii="Times New Roman" w:hAnsi="Times New Roman" w:cs="Times New Roman"/>
-          <w:b/>
-          <w:sz w:val="20"/>
-          <w:szCs w:val="20"/>
-        </w:rPr>
-        <w:t>Sd</w:t>
-      </w:r>
-    </w:p>
-    <w:p>
-      <w:pPr>
-        <w:pStyle w:val="ListParagraph"/>
-        <w:numPr>
-          <w:ilvl w:val="1"/>
-          <w:numId w:val="6"/>
-        </w:numPr>
-        <w:spacing w:after="0" w:line="360" w:lineRule="auto"/>
-        <w:jc w:val="both"/>
-        <w:rPr>
-          <w:rFonts w:ascii="Times New Roman" w:hAnsi="Times New Roman" w:cs="Times New Roman"/>
-          <w:b/>
-          <w:sz w:val="20"/>
-          <w:szCs w:val="20"/>
-        </w:rPr>
-      </w:pPr>
-      <w:r>
-        <w:rPr>
-          <w:rFonts w:ascii="Times New Roman" w:hAnsi="Times New Roman" w:cs="Times New Roman"/>
-          <w:b/>
-          <w:sz w:val="20"/>
-          <w:szCs w:val="20"/>
-        </w:rPr>
-        <w:t>Sd</w:t>
-      </w:r>
-    </w:p>
-    <w:p>
-      <w:pPr>
-        <w:pStyle w:val="ListParagraph"/>
-        <w:numPr>
-          <w:ilvl w:val="1"/>
-          <w:numId w:val="6"/>
-        </w:numPr>
-        <w:spacing w:after="0" w:line="360" w:lineRule="auto"/>
-        <w:jc w:val="both"/>
-        <w:rPr>
-          <w:rFonts w:ascii="Times New Roman" w:hAnsi="Times New Roman" w:cs="Times New Roman"/>
-          <w:b/>
-          <w:sz w:val="20"/>
-          <w:szCs w:val="20"/>
-        </w:rPr>
-      </w:pPr>
-      <w:r>
-        <w:rPr>
-          <w:rFonts w:ascii="Times New Roman" w:hAnsi="Times New Roman" w:cs="Times New Roman"/>
-          <w:b/>
-          <w:sz w:val="20"/>
-          <w:szCs w:val="20"/>
-        </w:rPr>
-        <w:t>Sd</w:t>
-      </w:r>
-    </w:p>
-    <w:p>
-      <w:pPr>
-        <w:pStyle w:val="ListParagraph"/>
-        <w:numPr>
-          <w:ilvl w:val="1"/>
-          <w:numId w:val="6"/>
-        </w:numPr>
-        <w:spacing w:after="0" w:line="360" w:lineRule="auto"/>
-        <w:jc w:val="both"/>
-        <w:rPr>
-          <w:rFonts w:ascii="Times New Roman" w:hAnsi="Times New Roman" w:cs="Times New Roman"/>
-          <w:b/>
-          <w:sz w:val="20"/>
-          <w:szCs w:val="20"/>
-        </w:rPr>
-      </w:pPr>
-      <w:r>
-        <w:rPr>
-          <w:rFonts w:ascii="Times New Roman" w:hAnsi="Times New Roman" w:cs="Times New Roman"/>
-          <w:b/>
-          <w:sz w:val="20"/>
-          <w:szCs w:val="20"/>
-        </w:rPr>
-        <w:t>S</w:t>
-      </w:r>
-    </w:p>
-    <w:p>
-      <w:pPr>
-        <w:pStyle w:val="ListParagraph"/>
-        <w:numPr>
-          <w:ilvl w:val="1"/>
-          <w:numId w:val="6"/>
-        </w:numPr>
-        <w:spacing w:after="0" w:line="360" w:lineRule="auto"/>
-        <w:jc w:val="both"/>
-        <w:rPr>
-          <w:rFonts w:ascii="Times New Roman" w:hAnsi="Times New Roman" w:cs="Times New Roman"/>
-          <w:b/>
-          <w:sz w:val="20"/>
-          <w:szCs w:val="20"/>
-        </w:rPr>
-      </w:pPr>
-      <w:r>
-        <w:rPr>
-          <w:rFonts w:ascii="Times New Roman" w:hAnsi="Times New Roman" w:cs="Times New Roman"/>
-          <w:b/>
-          <w:sz w:val="20"/>
-          <w:szCs w:val="20"/>
-        </w:rPr>
-        <w:t>Sd</w:t>
-      </w:r>
-    </w:p>
-    <w:p>
-      <w:pPr>
-        <w:pStyle w:val="ListParagraph"/>
-        <w:numPr>
-          <w:ilvl w:val="1"/>
-          <w:numId w:val="6"/>
-        </w:numPr>
-        <w:spacing w:after="0" w:line="360" w:lineRule="auto"/>
-        <w:jc w:val="both"/>
-        <w:rPr>
-          <w:rFonts w:ascii="Times New Roman" w:hAnsi="Times New Roman" w:cs="Times New Roman"/>
-          <w:b/>
-          <w:sz w:val="20"/>
-          <w:szCs w:val="20"/>
-        </w:rPr>
-      </w:pPr>
-      <w:r>
-        <w:rPr>
-          <w:rFonts w:ascii="Times New Roman" w:hAnsi="Times New Roman" w:cs="Times New Roman"/>
-          <w:b/>
-          <w:sz w:val="20"/>
-          <w:szCs w:val="20"/>
-        </w:rPr>
-        <w:t>sd</w:t>
-      </w:r>
-    </w:p>
-    <w:p>
-      <w:pPr>
-        <w:pStyle w:val="ListParagraph"/>
-        <w:spacing w:after="0"/>
-        <w:ind w:left="360"/>
-        <w:jc w:val="both"/>
-        <w:rPr>
-          <w:rFonts w:ascii="Times New Roman" w:hAnsi="Times New Roman" w:cs="Times New Roman"/>
-          <w:b/>
-          <w:sz w:val="20"/>
-          <w:szCs w:val="20"/>
-        </w:rPr>
-      </w:pPr>
-    </w:p>
-    <w:p>
-      <w:pPr>
-        <w:pStyle w:val="ListParagraph"/>
-        <w:spacing w:after="0"/>
-        <w:ind w:left="360"/>
-        <w:jc w:val="both"/>
-        <w:rPr>
-          <w:rFonts w:ascii="Times New Roman" w:hAnsi="Times New Roman" w:cs="Times New Roman"/>
-          <w:b/>
-          <w:sz w:val="20"/>
-          <w:szCs w:val="20"/>
-        </w:rPr>
-      </w:pPr>
-    </w:p>
-    <w:p>
-      <w:pPr>
-        <w:pStyle w:val="ListParagraph"/>
-        <w:spacing w:after="0"/>
-        <w:ind w:left="360"/>
-        <w:jc w:val="both"/>
-        <w:rPr>
-          <w:rFonts w:ascii="Times New Roman" w:hAnsi="Times New Roman" w:cs="Times New Roman"/>
-          <w:b/>
-          <w:sz w:val="20"/>
-          <w:szCs w:val="20"/>
-        </w:rPr>
-      </w:pPr>
-    </w:p>
-    <w:p>
-      <w:pPr>
-        <w:pStyle w:val="ListParagraph"/>
-        <w:spacing w:after="0"/>
-        <w:ind w:left="360"/>
-        <w:jc w:val="both"/>
-        <w:rPr>
-          <w:rFonts w:ascii="Times New Roman" w:hAnsi="Times New Roman" w:cs="Times New Roman"/>
-          <w:b/>
-          <w:sz w:val="20"/>
-          <w:szCs w:val="20"/>
-        </w:rPr>
-      </w:pPr>
-    </w:p>
-    <w:p>
-      <w:pPr>
-        <w:pStyle w:val="ListParagraph"/>
-        <w:spacing w:after="0"/>
-        <w:ind w:left="360"/>
-        <w:jc w:val="both"/>
-        <w:rPr>
-          <w:rFonts w:ascii="Times New Roman" w:hAnsi="Times New Roman" w:cs="Times New Roman"/>
-          <w:b/>
-          <w:sz w:val="20"/>
-          <w:szCs w:val="20"/>
-        </w:rPr>
-      </w:pPr>
-    </w:p>
-    <w:p>
-      <w:pPr>
-        <w:pStyle w:val="ListParagraph"/>
-        <w:spacing w:after="0"/>
-        <w:ind w:left="360"/>
-        <w:jc w:val="both"/>
-        <w:rPr>
-          <w:rFonts w:ascii="Times New Roman" w:hAnsi="Times New Roman" w:cs="Times New Roman"/>
-          <w:b/>
-          <w:sz w:val="20"/>
-          <w:szCs w:val="20"/>
-        </w:rPr>
-      </w:pPr>
-    </w:p>
-    <w:p>
-      <w:pPr>
-        <w:pStyle w:val="ListParagraph"/>
-        <w:spacing w:after="0"/>
-        <w:ind w:left="360"/>
-        <w:jc w:val="both"/>
-        <w:rPr>
-          <w:rFonts w:ascii="Times New Roman" w:hAnsi="Times New Roman" w:cs="Times New Roman"/>
-          <w:b/>
-          <w:sz w:val="20"/>
-          <w:szCs w:val="20"/>
-        </w:rPr>
-      </w:pPr>
-    </w:p>
-    <w:p>
-      <w:pPr>
-        <w:pStyle w:val="ListParagraph"/>
-        <w:spacing w:after="0"/>
-        <w:ind w:left="360"/>
-        <w:jc w:val="both"/>
-        <w:rPr>
-          <w:rFonts w:ascii="Times New Roman" w:hAnsi="Times New Roman" w:cs="Times New Roman"/>
-          <w:b/>
-          <w:sz w:val="20"/>
-          <w:szCs w:val="20"/>
-        </w:rPr>
-      </w:pPr>
-    </w:p>
-    <w:p>
-      <w:pPr>
-        <w:pStyle w:val="ListParagraph"/>
-        <w:spacing w:after="0"/>
-        <w:ind w:left="360"/>
-        <w:jc w:val="both"/>
-        <w:rPr>
-          <w:rFonts w:ascii="Times New Roman" w:hAnsi="Times New Roman" w:cs="Times New Roman"/>
-          <w:b/>
-          <w:sz w:val="20"/>
-          <w:szCs w:val="20"/>
-        </w:rPr>
-      </w:pPr>
-    </w:p>
-    <w:p>
-      <w:pPr>
-        <w:pStyle w:val="ListParagraph"/>
-        <w:spacing w:after="0"/>
-        <w:ind w:left="360"/>
-        <w:jc w:val="both"/>
-        <w:rPr>
-          <w:rFonts w:ascii="Times New Roman" w:hAnsi="Times New Roman" w:cs="Times New Roman"/>
-          <w:b/>
-          <w:sz w:val="20"/>
-          <w:szCs w:val="20"/>
-        </w:rPr>
-      </w:pPr>
-    </w:p>
-    <w:p>
-      <w:pPr>
-        <w:pStyle w:val="ListParagraph"/>
-        <w:spacing w:after="0"/>
-        <w:ind w:left="360"/>
-        <w:jc w:val="both"/>
-        <w:rPr>
-          <w:rFonts w:ascii="Times New Roman" w:hAnsi="Times New Roman" w:cs="Times New Roman"/>
-          <w:b/>
-          <w:sz w:val="20"/>
-          <w:szCs w:val="20"/>
-        </w:rPr>
-      </w:pPr>
-    </w:p>
-    <w:p>
-      <w:pPr>
-        <w:pStyle w:val="ListParagraph"/>
-        <w:spacing w:after="0"/>
-        <w:ind w:left="360"/>
-        <w:jc w:val="both"/>
-        <w:rPr>
-          <w:rFonts w:ascii="Times New Roman" w:hAnsi="Times New Roman" w:cs="Times New Roman"/>
-          <w:b/>
-          <w:sz w:val="20"/>
-          <w:szCs w:val="20"/>
-        </w:rPr>
-      </w:pPr>
-    </w:p>
-    <w:p>
-      <w:pPr>
-        <w:pStyle w:val="ListParagraph"/>
-        <w:spacing w:after="0"/>
-        <w:ind w:left="360"/>
-        <w:jc w:val="both"/>
-        <w:rPr>
-          <w:rFonts w:ascii="Times New Roman" w:hAnsi="Times New Roman" w:cs="Times New Roman"/>
-          <w:b/>
-          <w:sz w:val="20"/>
-          <w:szCs w:val="20"/>
-        </w:rPr>
-      </w:pPr>
-    </w:p>
-    <w:p>
-      <w:pPr>
-        <w:pStyle w:val="ListParagraph"/>
-        <w:spacing w:after="0"/>
-        <w:ind w:left="360"/>
-        <w:jc w:val="both"/>
-        <w:rPr>
-          <w:rFonts w:ascii="Times New Roman" w:hAnsi="Times New Roman" w:cs="Times New Roman"/>
-          <w:b/>
-          <w:sz w:val="20"/>
-          <w:szCs w:val="20"/>
-        </w:rPr>
-      </w:pPr>
-    </w:p>
-    <w:p>
-      <w:pPr>
-        <w:pStyle w:val="ListParagraph"/>
-        <w:spacing w:after="0"/>
-        <w:ind w:left="360"/>
-        <w:jc w:val="both"/>
-        <w:rPr>
-          <w:rFonts w:ascii="Times New Roman" w:hAnsi="Times New Roman" w:cs="Times New Roman"/>
-          <w:b/>
-          <w:sz w:val="20"/>
-          <w:szCs w:val="20"/>
-        </w:rPr>
-      </w:pPr>
-    </w:p>
-    <w:p>
-      <w:pPr>
-        <w:pStyle w:val="ListParagraph"/>
-        <w:spacing w:after="0"/>
-        <w:ind w:left="360"/>
-        <w:jc w:val="both"/>
-        <w:rPr>
-          <w:rFonts w:ascii="Times New Roman" w:hAnsi="Times New Roman" w:cs="Times New Roman"/>
-          <w:b/>
-          <w:sz w:val="20"/>
-          <w:szCs w:val="20"/>
-        </w:rPr>
-      </w:pPr>
-    </w:p>
-    <w:p>
-      <w:pPr>
-        <w:pStyle w:val="ListParagraph"/>
-        <w:spacing w:after="0"/>
-        <w:ind w:left="360"/>
-        <w:jc w:val="both"/>
-        <w:rPr>
-          <w:rFonts w:ascii="Times New Roman" w:hAnsi="Times New Roman" w:cs="Times New Roman"/>
-          <w:b/>
-          <w:sz w:val="20"/>
-          <w:szCs w:val="20"/>
-        </w:rPr>
-      </w:pPr>
-    </w:p>
-    <w:p>
-      <w:pPr>
-        <w:pStyle w:val="ListParagraph"/>
-        <w:spacing w:after="0"/>
-        <w:ind w:left="360"/>
-        <w:jc w:val="both"/>
-        <w:rPr>
-          <w:rFonts w:ascii="Times New Roman" w:hAnsi="Times New Roman" w:cs="Times New Roman"/>
-          <w:b/>
-          <w:sz w:val="20"/>
-          <w:szCs w:val="20"/>
-        </w:rPr>
-      </w:pPr>
-    </w:p>
-    <w:p>
-      <w:pPr>
-        <w:pStyle w:val="ListParagraph"/>
-        <w:spacing w:after="0"/>
-        <w:ind w:left="360"/>
-        <w:jc w:val="both"/>
-        <w:rPr>
-          <w:rFonts w:ascii="Times New Roman" w:hAnsi="Times New Roman" w:cs="Times New Roman"/>
-          <w:b/>
-          <w:sz w:val="20"/>
-          <w:szCs w:val="20"/>
-        </w:rPr>
-      </w:pPr>
-    </w:p>
-    <w:p>
-      <w:pPr>
-        <w:pStyle w:val="ListParagraph"/>
-        <w:spacing w:after="0"/>
-        <w:ind w:left="360"/>
-        <w:jc w:val="both"/>
-        <w:rPr>
-          <w:rFonts w:ascii="Times New Roman" w:hAnsi="Times New Roman" w:cs="Times New Roman"/>
-          <w:b/>
-          <w:sz w:val="20"/>
-          <w:szCs w:val="20"/>
-        </w:rPr>
-      </w:pPr>
-    </w:p>
-    <w:p>
-      <w:pPr>
-        <w:pStyle w:val="ListParagraph"/>
-        <w:spacing w:after="0"/>
-        <w:ind w:left="360"/>
-        <w:jc w:val="both"/>
-        <w:rPr>
-          <w:rFonts w:ascii="Times New Roman" w:hAnsi="Times New Roman" w:cs="Times New Roman"/>
-          <w:b/>
-          <w:sz w:val="20"/>
-          <w:szCs w:val="20"/>
-        </w:rPr>
-      </w:pPr>
+      <w:r>
+        <w:rPr>
+          <w:rFonts w:ascii="Times New Roman" w:hAnsi="Times New Roman" w:cs="Times New Roman"/>
+          <w:sz w:val="20"/>
+          <w:szCs w:val="20"/>
+        </w:rPr>
+        <w:t xml:space="preserve">Pengujian dilakukan untuk mengetahui sejauh mana ketelitian program yang sudah dibuat apakah sudah </w:t>
+      </w:r>
+      <w:r>
+        <w:rPr>
+          <w:rFonts w:ascii="Times New Roman" w:hAnsi="Times New Roman" w:cs="Times New Roman"/>
+          <w:sz w:val="20"/>
+          <w:szCs w:val="20"/>
+        </w:rPr>
+        <w:t>sesuai dengan harapan atau tidak</w:t>
+      </w:r>
+      <w:r>
+        <w:rPr>
+          <w:rFonts w:ascii="Times New Roman" w:hAnsi="Times New Roman" w:cs="Times New Roman"/>
+          <w:sz w:val="20"/>
+          <w:szCs w:val="20"/>
+        </w:rPr>
+        <w:t>.</w:t>
+      </w:r>
+      <w:r>
+        <w:rPr>
+          <w:rFonts w:ascii="Times New Roman" w:hAnsi="Times New Roman" w:cs="Times New Roman"/>
+          <w:sz w:val="20"/>
+          <w:szCs w:val="20"/>
+        </w:rPr>
+        <w:t xml:space="preserve"> Cara pengujian dan hasil pengujiaannya akan dijelaskan lebih lanjut pada bab selanjutnya.</w:t>
+      </w:r>
     </w:p>
     <w:p>
       <w:pPr>
@@ -8225,7 +8635,7 @@
                           <w:sz w:val="20"/>
                           <w:szCs w:val="20"/>
                         </w:rPr>
-                        <w:t>34</w:t>
+                        <w:t>40</w:t>
                       </w:r>
                       <w:r>
                         <w:rPr>
@@ -8329,7 +8739,7 @@
                           <w:color w:val="8C8C8C" w:themeColor="background1" w:themeShade="8C"/>
                           <w:sz w:val="20"/>
                         </w:rPr>
-                        <w:t>35</w:t>
+                        <w:t>39</w:t>
                       </w:r>
                       <w:r>
                         <w:rPr>
@@ -8552,7 +8962,7 @@
         <w:lang w:eastAsia="zh-TW"/>
       </w:rPr>
       <w:pict>
-        <v:shape id="_x0000_s4133" type="#_x0000_t202" style="position:absolute;left:0;text-align:left;margin-left:71in;margin-top:0;width:1in;height:13.45pt;z-index:251664384;mso-width-percent:1000;mso-position-horizontal:right;mso-position-horizontal-relative:page;mso-position-vertical:center;mso-position-vertical-relative:top-margin-area;mso-width-percent:1000;mso-width-relative:right-margin-area;v-text-anchor:middle" o:allowincell="f" fillcolor="#4f81bd [3204]" stroked="f">
+        <v:shape id="_x0000_s4133" type="#_x0000_t202" style="position:absolute;left:0;text-align:left;margin-left:5144pt;margin-top:0;width:1in;height:13.45pt;z-index:251664384;mso-width-percent:1000;mso-position-horizontal:right;mso-position-horizontal-relative:page;mso-position-vertical:center;mso-position-vertical-relative:top-margin-area;mso-width-percent:1000;mso-width-relative:right-margin-area;v-text-anchor:middle" o:allowincell="f" fillcolor="#4f81bd [3204]" stroked="f">
           <v:textbox style="mso-fit-shape-to-text:t" inset=",0,,0">
             <w:txbxContent>
               <w:p>
@@ -9875,7 +10285,6 @@
   <w:style w:type="character" w:default="1" w:styleId="DefaultParagraphFont">
     <w:name w:val="Default Paragraph Font"/>
     <w:uiPriority w:val="1"/>
-    <w:semiHidden/>
     <w:unhideWhenUsed/>
   </w:style>
   <w:style w:type="table" w:default="1" w:styleId="TableNormal">

</xml_diff>